<commit_message>
edited cover letter and paper
</commit_message>
<xml_diff>
--- a/paper/pnas2014/coverletter.docx
+++ b/paper/pnas2014/coverletter.docx
@@ -34,13 +34,7 @@
         <w:rPr>
           <w:rFonts w:ascii="Times New Roman" w:hAnsi="Times New Roman"/>
         </w:rPr>
-        <w:t xml:space="preserve">Nonliteral Understanding of Number </w:t>
-      </w:r>
-      <w:r>
-        <w:rPr>
-          <w:rFonts w:ascii="Times New Roman" w:hAnsi="Times New Roman"/>
-        </w:rPr>
-        <w:t>Words</w:t>
+        <w:t>Nonliteral Understanding of Number Words</w:t>
       </w:r>
       <w:r>
         <w:rPr>
@@ -54,7 +48,6 @@
         </w:rPr>
         <w:t xml:space="preserve"> </w:t>
       </w:r>
-      <w:bookmarkStart w:id="0" w:name="_GoBack"/>
       <w:r>
         <w:rPr>
           <w:rFonts w:ascii="Times New Roman" w:hAnsi="Times New Roman"/>
@@ -62,7 +55,6 @@
         </w:rPr>
         <w:t>PNAS</w:t>
       </w:r>
-      <w:bookmarkEnd w:id="0"/>
       <w:r>
         <w:rPr>
           <w:rFonts w:ascii="Times New Roman" w:hAnsi="Times New Roman"/>
@@ -107,31 +99,46 @@
         <w:rPr>
           <w:rFonts w:ascii="Times New Roman" w:hAnsi="Times New Roman"/>
         </w:rPr>
-        <w:t xml:space="preserve">Human communication is </w:t>
-      </w:r>
-      <w:r>
-        <w:rPr>
-          <w:rFonts w:ascii="Times New Roman" w:hAnsi="Times New Roman"/>
-        </w:rPr>
-        <w:t xml:space="preserve">full of </w:t>
-      </w:r>
-      <w:r>
-        <w:rPr>
-          <w:rFonts w:ascii="Times New Roman" w:hAnsi="Times New Roman"/>
-        </w:rPr>
-        <w:t xml:space="preserve">nonliteral language, ranging from metaphor to irony and hyperbole. For successful communication to take place, listeners need to go beyond the literal meaning of an utterance </w:t>
-      </w:r>
-      <w:r>
-        <w:rPr>
-          <w:rFonts w:ascii="Times New Roman" w:hAnsi="Times New Roman"/>
-        </w:rPr>
-        <w:t>to</w:t>
-      </w:r>
-      <w:r>
-        <w:rPr>
-          <w:rFonts w:ascii="Times New Roman" w:hAnsi="Times New Roman"/>
-        </w:rPr>
-        <w:t xml:space="preserve"> infer the speaker’s intended meaning. In addition, speakers do not always use language to describe the objective state of the world, but also to communicate their subjective opinions and emotions. These aspects of language—nonliteral use and affective subtext—are critical to understanding the nature of linguistic meaning and communication. While these areas have been studied across many fields, the approaches in psychology and linguistics have been largely qualitative. In more quantitative disciplines such as computer science, the focus has been on identifying surface features of figurative and affective language and less on explaining the computational basis of nonliteral language understanding. We believe that the latter serves a great scientific purpose and aim to address this gap. </w:t>
+        <w:t>Human communication is full of nonliteral language, ranging from metaphor to irony and hyperbole. For successful communication to take place, listeners need to go beyond the literal meaning of an utterance to infer the speaker’s intended meaning. In addition, speakers do not always use language to describe the objective state of the world, but also to communicate their subjective opinions and emotions. These aspects of language—nonliteral use and affective subtext—are critical to understanding the nature of linguistic meaning and communication. While these areas have been studied across many fields, the approaches in psychology and linguistics have been largely qualitative</w:t>
+      </w:r>
+      <w:r>
+        <w:rPr>
+          <w:rFonts w:ascii="Times New Roman" w:hAnsi="Times New Roman"/>
+        </w:rPr>
+        <w:t>,</w:t>
+      </w:r>
+      <w:r>
+        <w:t xml:space="preserve"> </w:t>
+      </w:r>
+      <w:r>
+        <w:rPr>
+          <w:rFonts w:ascii="Times New Roman" w:hAnsi="Times New Roman"/>
+        </w:rPr>
+        <w:t>with little focus predict</w:t>
+      </w:r>
+      <w:r>
+        <w:rPr>
+          <w:rFonts w:ascii="Times New Roman" w:hAnsi="Times New Roman"/>
+        </w:rPr>
+        <w:t>ing</w:t>
+      </w:r>
+      <w:r>
+        <w:rPr>
+          <w:rFonts w:ascii="Times New Roman" w:hAnsi="Times New Roman"/>
+        </w:rPr>
+        <w:t xml:space="preserve"> the quantitative details of peop</w:t>
+      </w:r>
+      <w:r>
+        <w:rPr>
+          <w:rFonts w:ascii="Times New Roman" w:hAnsi="Times New Roman"/>
+        </w:rPr>
+        <w:t>le’s figurative interpretation</w:t>
+      </w:r>
+      <w:r>
+        <w:rPr>
+          <w:rFonts w:ascii="Times New Roman" w:hAnsi="Times New Roman"/>
+        </w:rPr>
+        <w:t xml:space="preserve">. In more quantitative disciplines such as computer science, the focus has been on identifying surface features of figurative and affective language and less on explaining the computational basis of nonliteral language understanding. We believe that the latter serves a great scientific purpose and aim to address this gap. </w:t>
       </w:r>
     </w:p>
     <w:p>
@@ -159,19 +166,7 @@
         <w:rPr>
           <w:rFonts w:ascii="Times New Roman" w:hAnsi="Times New Roman"/>
         </w:rPr>
-        <w:t>We present a computational model</w:t>
-      </w:r>
-      <w:r>
-        <w:rPr>
-          <w:rFonts w:ascii="Times New Roman" w:hAnsi="Times New Roman"/>
-        </w:rPr>
-        <w:t xml:space="preserve"> of nonliteral </w:t>
-      </w:r>
-      <w:r>
-        <w:rPr>
-          <w:rFonts w:ascii="Times New Roman" w:hAnsi="Times New Roman"/>
-        </w:rPr>
-        <w:t xml:space="preserve">understanding that builds upon core theories of communication and recent formal models of pragmatics. We solve a crucial problem in these recent formal models (including our own, which appeared in </w:t>
+        <w:t xml:space="preserve">We present a computational model of nonliteral understanding that builds upon core theories of communication and recent formal models of pragmatics. We solve a crucial problem in these recent formal models (including our own, which appeared in </w:t>
       </w:r>
       <w:r>
         <w:rPr>
@@ -342,7 +337,33 @@
         <w:rPr>
           <w:rFonts w:ascii="Times New Roman" w:hAnsi="Times New Roman"/>
         </w:rPr>
-        <w:t>communicative goals to quantitatively predict humans’ interpretation of nonliteral language. This framework sheds light on the nature of communication</w:t>
+        <w:t xml:space="preserve">communicative goals to quantitatively predict humans’ interpretation of nonliteral language. This framework </w:t>
+      </w:r>
+      <w:r>
+        <w:rPr>
+          <w:rFonts w:ascii="Times New Roman" w:hAnsi="Times New Roman"/>
+        </w:rPr>
+        <w:t xml:space="preserve">provides a formal theory of and </w:t>
+      </w:r>
+      <w:r>
+        <w:rPr>
+          <w:rFonts w:ascii="Times New Roman" w:hAnsi="Times New Roman"/>
+        </w:rPr>
+        <w:t>sheds light on the nature of com</w:t>
+      </w:r>
+      <w:bookmarkStart w:id="0" w:name="_GoBack"/>
+      <w:bookmarkEnd w:id="0"/>
+      <w:r>
+        <w:rPr>
+          <w:rFonts w:ascii="Times New Roman" w:hAnsi="Times New Roman"/>
+        </w:rPr>
+        <w:t>munication</w:t>
+      </w:r>
+      <w:r>
+        <w:rPr>
+          <w:rFonts w:ascii="Times New Roman" w:hAnsi="Times New Roman"/>
+        </w:rPr>
+        <w:t>, marking</w:t>
       </w:r>
       <w:r>
         <w:rPr>
@@ -354,26 +375,20 @@
         <w:rPr>
           <w:rFonts w:ascii="Times New Roman" w:hAnsi="Times New Roman"/>
         </w:rPr>
-        <w:t xml:space="preserve">and marks </w:t>
-      </w:r>
-      <w:r>
-        <w:rPr>
-          <w:rFonts w:ascii="Times New Roman" w:hAnsi="Times New Roman"/>
-        </w:rPr>
-        <w:t xml:space="preserve">a significant advancement in the flexibility and richness of formal </w:t>
-      </w:r>
-      <w:r>
-        <w:rPr>
-          <w:rFonts w:ascii="Times New Roman" w:hAnsi="Times New Roman"/>
-        </w:rPr>
-        <w:t xml:space="preserve">models of language understanding. Not only is nonliteral language an important </w:t>
+        <w:t xml:space="preserve">a significant advancement in the </w:t>
       </w:r>
       <w:r>
         <w:rPr>
           <w:rFonts w:ascii="Times New Roman" w:hAnsi="Times New Roman"/>
         </w:rPr>
         <w:lastRenderedPageBreak/>
-        <w:t xml:space="preserve">puzzle piece in psychology and linguistics, it is also an area of great interest in artificial intelligence and natural language processing. If we hope to create machines that can respond appropriately to human language in its full complexity, we need a computational model that considers speaker intent and rich dimensions of linguistic meaning to arrive at the correct interpretation. Our model represents the first step towards this goal. For these reasons, we believe our </w:t>
+        <w:t xml:space="preserve">flexibility and richness of formal </w:t>
+      </w:r>
+      <w:r>
+        <w:rPr>
+          <w:rFonts w:ascii="Times New Roman" w:hAnsi="Times New Roman"/>
+        </w:rPr>
+        <w:t xml:space="preserve">models of language understanding. Not only is nonliteral language an important puzzle piece in psychology and linguistics, it is also an area of great interest in artificial intelligence and natural language processing. If we hope to create machines that can respond appropriately to human language in its full complexity, we need a computational model that considers speaker intent and rich dimensions of linguistic meaning to arrive at the correct interpretation. Our model represents the first step towards this goal. For these reasons, we believe our </w:t>
       </w:r>
       <w:r>
         <w:rPr>

</xml_diff>

<commit_message>
edited cover letter, added significance statement
</commit_message>
<xml_diff>
--- a/paper/pnas2014/coverletter.docx
+++ b/paper/pnas2014/coverletter.docx
@@ -459,14 +459,12 @@
         </w:rPr>
         <w:t xml:space="preserve">We hope you find this work to merit further scrutiny by additional experts. If you do, there are many </w:t>
       </w:r>
-      <w:proofErr w:type="gramStart"/>
       <w:r>
         <w:rPr>
           <w:rFonts w:ascii="Times New Roman" w:hAnsi="Times New Roman"/>
         </w:rPr>
         <w:t>scientists</w:t>
       </w:r>
-      <w:proofErr w:type="gramEnd"/>
       <w:r>
         <w:rPr>
           <w:rFonts w:ascii="Times New Roman" w:hAnsi="Times New Roman"/>
@@ -498,42 +496,62 @@
           <w:rFonts w:ascii="Times New Roman" w:hAnsi="Times New Roman"/>
         </w:rPr>
         <w:t xml:space="preserve">, </w:t>
+      </w:r>
+      <w:r>
+        <w:rPr>
+          <w:rFonts w:ascii="Times New Roman" w:hAnsi="Times New Roman"/>
+        </w:rPr>
+        <w:t xml:space="preserve">Nick </w:t>
+      </w:r>
+      <w:proofErr w:type="spellStart"/>
+      <w:r>
+        <w:rPr>
+          <w:rFonts w:ascii="Times New Roman" w:hAnsi="Times New Roman"/>
+        </w:rPr>
+        <w:t>Chater</w:t>
+      </w:r>
+      <w:proofErr w:type="spellEnd"/>
+      <w:r>
+        <w:rPr>
+          <w:rFonts w:ascii="Times New Roman" w:hAnsi="Times New Roman"/>
+        </w:rPr>
+        <w:t xml:space="preserve">, </w:t>
+      </w:r>
+      <w:r>
+        <w:rPr>
+          <w:rFonts w:ascii="Times New Roman" w:hAnsi="Times New Roman"/>
+        </w:rPr>
+        <w:t xml:space="preserve">Terry </w:t>
+      </w:r>
+      <w:proofErr w:type="spellStart"/>
+      <w:r>
+        <w:rPr>
+          <w:rFonts w:ascii="Times New Roman" w:hAnsi="Times New Roman"/>
+        </w:rPr>
+        <w:t>Regier</w:t>
+      </w:r>
+      <w:proofErr w:type="spellEnd"/>
+      <w:r>
+        <w:rPr>
+          <w:rFonts w:ascii="Times New Roman" w:hAnsi="Times New Roman"/>
+        </w:rPr>
+        <w:t>, Jeff Elman, Steven Pinker, and</w:t>
+      </w:r>
+      <w:r>
+        <w:rPr>
+          <w:rFonts w:ascii="Times New Roman" w:hAnsi="Times New Roman"/>
+        </w:rPr>
+        <w:t xml:space="preserve"> Amy </w:t>
+      </w:r>
+      <w:proofErr w:type="spellStart"/>
+      <w:r>
+        <w:rPr>
+          <w:rFonts w:ascii="Times New Roman" w:hAnsi="Times New Roman"/>
+        </w:rPr>
+        <w:t>Perfors</w:t>
       </w:r>
       <w:bookmarkStart w:id="0" w:name="_GoBack"/>
       <w:bookmarkEnd w:id="0"/>
-      <w:r>
-        <w:rPr>
-          <w:rFonts w:ascii="Times New Roman" w:hAnsi="Times New Roman"/>
-        </w:rPr>
-        <w:t xml:space="preserve">Terry </w:t>
-      </w:r>
-      <w:proofErr w:type="spellStart"/>
-      <w:r>
-        <w:rPr>
-          <w:rFonts w:ascii="Times New Roman" w:hAnsi="Times New Roman"/>
-        </w:rPr>
-        <w:t>Regier</w:t>
-      </w:r>
-      <w:proofErr w:type="spellEnd"/>
-      <w:r>
-        <w:rPr>
-          <w:rFonts w:ascii="Times New Roman" w:hAnsi="Times New Roman"/>
-        </w:rPr>
-        <w:t>, Jeff Elman, Steven Pinker</w:t>
-      </w:r>
-      <w:r>
-        <w:rPr>
-          <w:rFonts w:ascii="Times New Roman" w:hAnsi="Times New Roman"/>
-        </w:rPr>
-        <w:t xml:space="preserve">, and Nick </w:t>
-      </w:r>
-      <w:proofErr w:type="spellStart"/>
-      <w:r>
-        <w:rPr>
-          <w:rFonts w:ascii="Times New Roman" w:hAnsi="Times New Roman"/>
-        </w:rPr>
-        <w:t>Chater</w:t>
-      </w:r>
       <w:proofErr w:type="spellEnd"/>
       <w:r>
         <w:rPr>

</xml_diff>